<commit_message>
rough draft to work on remotely
</commit_message>
<xml_diff>
--- a/Documents/Submitted Work/Deliverable - 0/SixGuys_Deliverable_0_ProjectDescription.docx
+++ b/Documents/Submitted Work/Deliverable - 0/SixGuys_Deliverable_0_ProjectDescription.docx
@@ -130,19 +130,8 @@
                 <w:sz w:val="24"/>
                 <w:szCs w:val="24"/>
               </w:rPr>
-              <w:t xml:space="preserve">David </w:t>
+              <w:t>David Sincyr</w:t>
             </w:r>
-            <w:proofErr w:type="spellStart"/>
-            <w:r>
-              <w:rPr>
-                <w:rFonts w:ascii="Arial Nova" w:eastAsia="Arial Nova" w:hAnsi="Arial Nova" w:cs="Arial"/>
-                <w:color w:val="000000"/>
-                <w:sz w:val="24"/>
-                <w:szCs w:val="24"/>
-              </w:rPr>
-              <w:t>Sincyr</w:t>
-            </w:r>
-            <w:proofErr w:type="spellEnd"/>
           </w:p>
         </w:tc>
       </w:tr>
@@ -274,8 +263,6 @@
                 <w:szCs w:val="24"/>
               </w:rPr>
             </w:pPr>
-            <w:bookmarkStart w:id="0" w:name="_GoBack"/>
-            <w:bookmarkEnd w:id="0"/>
           </w:p>
         </w:tc>
         <w:tc>
@@ -342,7 +329,7 @@
         </w:rPr>
         <w:t xml:space="preserve">App Name: </w:t>
       </w:r>
-      <w:bookmarkStart w:id="1" w:name="_Hlk31995488"/>
+      <w:bookmarkStart w:id="0" w:name="_Hlk31995488"/>
       <w:r>
         <w:rPr>
           <w:rFonts w:ascii="Arial Nova" w:eastAsia="Arial Nova" w:hAnsi="Arial Nova" w:cs="Arial"/>
@@ -351,7 +338,7 @@
         </w:rPr>
         <w:t>Burger Breakout</w:t>
       </w:r>
-      <w:bookmarkEnd w:id="1"/>
+      <w:bookmarkEnd w:id="0"/>
     </w:p>
     <w:p>
       <w:pPr>
@@ -589,23 +576,7 @@
           <w:rFonts w:ascii="Arial Nova" w:hAnsi="Arial Nova" w:cs="Arial"/>
           <w:color w:val="0E101A"/>
         </w:rPr>
-        <w:t xml:space="preserve">The theme will be food-oriented, with the main character being a burger. The non-player characters will also be heavily food or </w:t>
-      </w:r>
-      <w:proofErr w:type="gramStart"/>
-      <w:r>
-        <w:rPr>
-          <w:rFonts w:ascii="Arial Nova" w:hAnsi="Arial Nova" w:cs="Arial"/>
-          <w:color w:val="0E101A"/>
-        </w:rPr>
-        <w:t>food-related</w:t>
-      </w:r>
-      <w:proofErr w:type="gramEnd"/>
-      <w:r>
-        <w:rPr>
-          <w:rFonts w:ascii="Arial Nova" w:hAnsi="Arial Nova" w:cs="Arial"/>
-          <w:color w:val="0E101A"/>
-        </w:rPr>
-        <w:t>. The user will traverse a multitude of levels that may include kitchens, city streets, a park, or other building types.</w:t>
+        <w:t>The theme will be food-oriented, with the main character being a burger. The non-player characters will also be heavily food or food-related. The user will traverse a multitude of levels that may include kitchens, city streets, a park, or other building types.</w:t>
       </w:r>
     </w:p>
     <w:p>
@@ -677,7 +648,309 @@
           <w:rFonts w:ascii="Arial Nova" w:hAnsi="Arial Nova" w:cs="Arial"/>
           <w:color w:val="0E101A"/>
         </w:rPr>
-        <w:t>Cuphead is a two-dimensional game that is available on multiple platforms. It is considered a side-scroller run and gun video game. The user can choose between two different playable characters. Throughout the game, the user can purchase different weapons and special abilities that will assist them in their adventure.</w:t>
+        <w:t xml:space="preserve">Cuphead is a two-dimensional game that is </w:t>
+      </w:r>
+      <w:r>
+        <w:rPr>
+          <w:rFonts w:ascii="Arial Nova" w:hAnsi="Arial Nova" w:cs="Arial"/>
+          <w:color w:val="0E101A"/>
+        </w:rPr>
+        <w:t xml:space="preserve">similar our game. </w:t>
+      </w:r>
+      <w:r>
+        <w:rPr>
+          <w:rFonts w:ascii="Arial Nova" w:hAnsi="Arial Nova" w:cs="Arial"/>
+          <w:color w:val="0E101A"/>
+        </w:rPr>
+        <w:t>It is a side-scroller run and gun</w:t>
+      </w:r>
+      <w:r>
+        <w:rPr>
+          <w:rFonts w:ascii="Arial Nova" w:hAnsi="Arial Nova" w:cs="Arial"/>
+          <w:color w:val="0E101A"/>
+        </w:rPr>
+        <w:t xml:space="preserve"> </w:t>
+      </w:r>
+      <w:r>
+        <w:rPr>
+          <w:rFonts w:ascii="Arial Nova" w:hAnsi="Arial Nova" w:cs="Arial"/>
+          <w:color w:val="0E101A"/>
+        </w:rPr>
+        <w:t>game.</w:t>
+      </w:r>
+      <w:r>
+        <w:rPr>
+          <w:rFonts w:ascii="Arial Nova" w:hAnsi="Arial Nova" w:cs="Arial"/>
+          <w:color w:val="0E101A"/>
+        </w:rPr>
+        <w:t xml:space="preserve"> The various level types </w:t>
+      </w:r>
+      <w:r>
+        <w:rPr>
+          <w:rFonts w:ascii="Arial Nova" w:hAnsi="Arial Nova" w:cs="Arial"/>
+          <w:color w:val="0E101A"/>
+        </w:rPr>
+        <w:t>are</w:t>
+      </w:r>
+      <w:r>
+        <w:rPr>
+          <w:rFonts w:ascii="Arial Nova" w:hAnsi="Arial Nova" w:cs="Arial"/>
+          <w:color w:val="0E101A"/>
+        </w:rPr>
+        <w:t xml:space="preserve"> side-scrolling and stationary </w:t>
+      </w:r>
+      <w:r>
+        <w:rPr>
+          <w:rFonts w:ascii="Arial Nova" w:hAnsi="Arial Nova" w:cs="Arial"/>
+          <w:color w:val="0E101A"/>
+        </w:rPr>
+        <w:t>and</w:t>
+      </w:r>
+      <w:r>
+        <w:rPr>
+          <w:rFonts w:ascii="Arial Nova" w:hAnsi="Arial Nova" w:cs="Arial"/>
+          <w:color w:val="0E101A"/>
+        </w:rPr>
+        <w:t xml:space="preserve"> are accessed by a top-down perspective world map that the user </w:t>
+      </w:r>
+      <w:r>
+        <w:rPr>
+          <w:rFonts w:ascii="Arial Nova" w:hAnsi="Arial Nova" w:cs="Arial"/>
+          <w:color w:val="0E101A"/>
+        </w:rPr>
+        <w:t xml:space="preserve">freely </w:t>
+      </w:r>
+      <w:r>
+        <w:rPr>
+          <w:rFonts w:ascii="Arial Nova" w:hAnsi="Arial Nova" w:cs="Arial"/>
+          <w:color w:val="0E101A"/>
+        </w:rPr>
+        <w:t>moves the character around</w:t>
+      </w:r>
+      <w:r>
+        <w:rPr>
+          <w:rFonts w:ascii="Arial Nova" w:hAnsi="Arial Nova" w:cs="Arial"/>
+          <w:color w:val="0E101A"/>
+        </w:rPr>
+        <w:t>.</w:t>
+      </w:r>
+      <w:r>
+        <w:rPr>
+          <w:rFonts w:ascii="Arial Nova" w:hAnsi="Arial Nova" w:cs="Arial"/>
+          <w:color w:val="0E101A"/>
+        </w:rPr>
+        <w:t xml:space="preserve"> The user can choose between two different playable characters. </w:t>
+      </w:r>
+      <w:r>
+        <w:rPr>
+          <w:rFonts w:ascii="Arial Nova" w:hAnsi="Arial Nova" w:cs="Arial"/>
+          <w:color w:val="0E101A"/>
+        </w:rPr>
+        <w:t xml:space="preserve">Throughout the game, the user can purchase different weapons and special abilities that will assist them in their </w:t>
+      </w:r>
+      <w:r>
+        <w:rPr>
+          <w:rFonts w:ascii="Arial Nova" w:hAnsi="Arial Nova" w:cs="Arial"/>
+          <w:color w:val="0E101A"/>
+        </w:rPr>
+        <w:t>adventure. The</w:t>
+      </w:r>
+      <w:r>
+        <w:rPr>
+          <w:rFonts w:ascii="Arial Nova" w:hAnsi="Arial Nova" w:cs="Arial"/>
+          <w:color w:val="0E101A"/>
+        </w:rPr>
+        <w:t xml:space="preserve"> gameplay includes the user avoiding hazards such as timed jumps, platforms that disappear after being jumped on, falls, and projectiles to avoid. The game heavily uses standard non-playable characters</w:t>
+      </w:r>
+      <w:r>
+        <w:rPr>
+          <w:rFonts w:ascii="Arial Nova" w:hAnsi="Arial Nova" w:cs="Arial"/>
+          <w:color w:val="0E101A"/>
+        </w:rPr>
+        <w:t xml:space="preserve">, </w:t>
+      </w:r>
+      <w:r>
+        <w:rPr>
+          <w:rFonts w:ascii="Arial Nova" w:hAnsi="Arial Nova" w:cs="Arial"/>
+          <w:color w:val="0E101A"/>
+        </w:rPr>
+        <w:t>mini and normal bosses to add difficulty. There are also friendly non-player characters that offer their help to the player character along the way, such as giving coins to spend on weapons.</w:t>
+      </w:r>
+    </w:p>
+    <w:p>
+      <w:pPr>
+        <w:pStyle w:val="NormalWeb"/>
+        <w:spacing w:before="0" w:beforeAutospacing="0" w:after="0" w:afterAutospacing="0" w:line="276" w:lineRule="auto"/>
+        <w:rPr>
+          <w:rFonts w:ascii="Arial Nova" w:hAnsi="Arial Nova" w:cs="Arial"/>
+          <w:color w:val="0E101A"/>
+        </w:rPr>
+      </w:pPr>
+    </w:p>
+    <w:p>
+      <w:pPr>
+        <w:pStyle w:val="NormalWeb"/>
+        <w:spacing w:before="0" w:beforeAutospacing="0" w:after="0" w:afterAutospacing="0" w:line="276" w:lineRule="auto"/>
+        <w:rPr>
+          <w:rFonts w:ascii="Arial Nova" w:hAnsi="Arial Nova" w:cs="Arial"/>
+          <w:color w:val="0E101A"/>
+        </w:rPr>
+      </w:pPr>
+      <w:r>
+        <w:rPr>
+          <w:rFonts w:ascii="Arial Nova" w:hAnsi="Arial Nova" w:cs="Arial"/>
+          <w:color w:val="0E101A"/>
+        </w:rPr>
+        <w:tab/>
+      </w:r>
+      <w:r>
+        <w:rPr>
+          <w:rFonts w:ascii="Arial Nova" w:hAnsi="Arial Nova" w:cs="Arial"/>
+          <w:color w:val="0E101A"/>
+          <w:highlight w:val="yellow"/>
+        </w:rPr>
+        <w:t xml:space="preserve">A </w:t>
+      </w:r>
+      <w:r>
+        <w:rPr>
+          <w:rFonts w:ascii="Arial Nova" w:hAnsi="Arial Nova" w:cs="Arial"/>
+          <w:color w:val="0E101A"/>
+          <w:highlight w:val="yellow"/>
+        </w:rPr>
+        <w:t xml:space="preserve">game that is similar is called Cuphead. Both games are </w:t>
+      </w:r>
+      <w:r>
+        <w:rPr>
+          <w:rFonts w:ascii="Arial Nova" w:hAnsi="Arial Nova" w:cs="Arial"/>
+          <w:color w:val="0E101A"/>
+          <w:highlight w:val="yellow"/>
+        </w:rPr>
+        <w:t>two-dimensional</w:t>
+      </w:r>
+      <w:r>
+        <w:rPr>
+          <w:rFonts w:ascii="Arial Nova" w:hAnsi="Arial Nova" w:cs="Arial"/>
+          <w:color w:val="0E101A"/>
+          <w:highlight w:val="yellow"/>
+        </w:rPr>
+        <w:t xml:space="preserve">, </w:t>
+      </w:r>
+      <w:r>
+        <w:rPr>
+          <w:rFonts w:ascii="Arial Nova" w:hAnsi="Arial Nova" w:cs="Arial"/>
+          <w:color w:val="0E101A"/>
+          <w:highlight w:val="yellow"/>
+        </w:rPr>
+        <w:t>side-scroller</w:t>
+      </w:r>
+      <w:r>
+        <w:rPr>
+          <w:rFonts w:ascii="Arial Nova" w:hAnsi="Arial Nova" w:cs="Arial"/>
+          <w:color w:val="0E101A"/>
+          <w:highlight w:val="yellow"/>
+        </w:rPr>
+        <w:t>,</w:t>
+      </w:r>
+      <w:r>
+        <w:rPr>
+          <w:rFonts w:ascii="Arial Nova" w:hAnsi="Arial Nova" w:cs="Arial"/>
+          <w:color w:val="0E101A"/>
+          <w:highlight w:val="yellow"/>
+        </w:rPr>
+        <w:t xml:space="preserve"> run and gun game</w:t>
+      </w:r>
+      <w:r>
+        <w:rPr>
+          <w:rFonts w:ascii="Arial Nova" w:hAnsi="Arial Nova" w:cs="Arial"/>
+          <w:color w:val="0E101A"/>
+          <w:highlight w:val="yellow"/>
+        </w:rPr>
+        <w:t xml:space="preserve">s. Both will heavily use </w:t>
+      </w:r>
+      <w:r>
+        <w:rPr>
+          <w:rFonts w:ascii="Arial Nova" w:hAnsi="Arial Nova" w:cs="Arial"/>
+          <w:color w:val="0E101A"/>
+          <w:highlight w:val="yellow"/>
+        </w:rPr>
+        <w:t>standard non-playable characters, mini and normal bosses to add difficulty.</w:t>
+      </w:r>
+      <w:r>
+        <w:rPr>
+          <w:rFonts w:ascii="Arial Nova" w:hAnsi="Arial Nova" w:cs="Arial"/>
+          <w:color w:val="0E101A"/>
+          <w:highlight w:val="yellow"/>
+        </w:rPr>
+        <w:t xml:space="preserve"> They also </w:t>
+      </w:r>
+      <w:proofErr w:type="spellStart"/>
+      <w:r>
+        <w:rPr>
+          <w:rFonts w:ascii="Arial Nova" w:hAnsi="Arial Nova" w:cs="Arial"/>
+          <w:color w:val="0E101A"/>
+          <w:highlight w:val="yellow"/>
+        </w:rPr>
+        <w:t>uti</w:t>
+      </w:r>
+      <w:bookmarkStart w:id="1" w:name="_GoBack"/>
+      <w:bookmarkEnd w:id="1"/>
+      <w:r>
+        <w:rPr>
+          <w:rFonts w:ascii="Arial Nova" w:hAnsi="Arial Nova" w:cs="Arial"/>
+          <w:color w:val="0E101A"/>
+          <w:highlight w:val="yellow"/>
+        </w:rPr>
+        <w:t>litlize</w:t>
+      </w:r>
+      <w:proofErr w:type="spellEnd"/>
+      <w:r>
+        <w:rPr>
+          <w:rFonts w:ascii="Arial Nova" w:hAnsi="Arial Nova" w:cs="Arial"/>
+          <w:color w:val="0E101A"/>
+          <w:highlight w:val="yellow"/>
+        </w:rPr>
+        <w:t xml:space="preserve"> mechanics such as hazards, times jumps, </w:t>
+      </w:r>
+      <w:r>
+        <w:rPr>
+          <w:rFonts w:ascii="Arial Nova" w:hAnsi="Arial Nova" w:cs="Arial"/>
+          <w:color w:val="0E101A"/>
+          <w:highlight w:val="yellow"/>
+        </w:rPr>
+        <w:t>platforms</w:t>
+      </w:r>
+      <w:r>
+        <w:rPr>
+          <w:rFonts w:ascii="Arial Nova" w:hAnsi="Arial Nova" w:cs="Arial"/>
+          <w:color w:val="0E101A"/>
+          <w:highlight w:val="yellow"/>
+        </w:rPr>
+        <w:t xml:space="preserve"> that disappear, falls that result in game over and projectiles to avoid.</w:t>
+      </w:r>
+      <w:r>
+        <w:rPr>
+          <w:rFonts w:ascii="Arial Nova" w:hAnsi="Arial Nova" w:cs="Arial"/>
+          <w:color w:val="0E101A"/>
+        </w:rPr>
+        <w:t xml:space="preserve"> </w:t>
+      </w:r>
+    </w:p>
+    <w:p>
+      <w:pPr>
+        <w:pStyle w:val="NormalWeb"/>
+        <w:spacing w:before="0" w:beforeAutospacing="0" w:after="0" w:afterAutospacing="0" w:line="276" w:lineRule="auto"/>
+        <w:rPr>
+          <w:rFonts w:ascii="Arial Nova" w:hAnsi="Arial Nova" w:cs="Arial"/>
+          <w:color w:val="0E101A"/>
+        </w:rPr>
+      </w:pPr>
+      <w:r>
+        <w:rPr>
+          <w:rFonts w:ascii="Arial Nova" w:hAnsi="Arial Nova" w:cs="Arial"/>
+          <w:color w:val="0E101A"/>
+        </w:rPr>
+        <w:tab/>
+        <w:t xml:space="preserve"> </w:t>
       </w:r>
     </w:p>
     <w:p>
@@ -695,7 +968,7 @@
           <w:rFonts w:ascii="Arial Nova" w:hAnsi="Arial Nova" w:cs="Arial"/>
           <w:color w:val="0E101A"/>
         </w:rPr>
-        <w:t>This game offers multiple levels that are accessed by a top-down perspective world map that the user moves their character around to be able to choose these different levels. There will be various level types ranging from side-scrolling and stationary screens where most boss fights occur. The gameplay includes the user avoiding hazards such as timed jumps, platforms that disappear after being jumped on, falls that end in a game over for that level, and projectiles to avoid. The game also heavily uses standard non-playable characters as well as mini-bosses and normal bosses to add difficulty. There are also friendly non-player characters that offer their help to the player character along the way, such as giving coins to spend on weapons.</w:t>
+        <w:t>Another popular and similar app is the Super Mario Series. Originally released on the Nintendo entertainment system, the user was able to move across the level by walking or running, collect power-ups to enhance the character to be able to survive various obstacles and hazards as well as defeat non-player characters. Some different stages or worlds offer many levels for the user to play through. Within these levels, there is a multitude of different types of non-player characters that the user may defeat or avoid with bosses located at the end of some stages or worlds.</w:t>
       </w:r>
     </w:p>
     <w:p>
@@ -713,7 +986,7 @@
           <w:rFonts w:ascii="Arial Nova" w:hAnsi="Arial Nova" w:cs="Arial"/>
           <w:color w:val="0E101A"/>
         </w:rPr>
-        <w:t>Another popular and similar app is the Super Mario Series. Originally released on the Nintendo entertainment system, the user was able to move across the level by walking or running, collect power-ups to enhance the character to be able to survive various obstacles and hazards as well as defeat non-player characters. Some different stages or worlds offer many levels for the user to play through. Within these levels, there is a multitude of different types of non-player characters that the user may defeat or avoid with bosses located at the end of some stages or worlds.</w:t>
+        <w:t>The Super Mario series has evolved over the years, with some games becoming a three-dimensional world the user can interact in; however, some recent releases are still two-dimensional. Of these newer two-dimensional versions, they offer multiplayer to which two to four different users can work together to defeat or avoid non-player characters and bosses.</w:t>
       </w:r>
     </w:p>
     <w:p>
@@ -731,24 +1004,7 @@
           <w:rFonts w:ascii="Arial Nova" w:hAnsi="Arial Nova" w:cs="Arial"/>
           <w:color w:val="0E101A"/>
         </w:rPr>
-        <w:t>The Super Mario series has evolved over the years, with some games becoming a three-dimensional world the user can interact in; however, some recent releases are still two-dimensional. Of these newer two-dimensional versions, they offer multiplayer to which two to four different users can work together to defeat or avoid non-player characters and bosses.</w:t>
-      </w:r>
-    </w:p>
-    <w:p>
-      <w:pPr>
-        <w:pStyle w:val="NormalWeb"/>
-        <w:spacing w:before="0" w:beforeAutospacing="0" w:after="0" w:afterAutospacing="0" w:line="276" w:lineRule="auto"/>
-        <w:ind w:firstLine="720"/>
-        <w:rPr>
-          <w:rFonts w:ascii="Arial Nova" w:hAnsi="Arial Nova" w:cs="Arial"/>
-          <w:color w:val="0E101A"/>
-        </w:rPr>
-      </w:pPr>
-      <w:r>
-        <w:rPr>
-          <w:rFonts w:ascii="Arial Nova" w:hAnsi="Arial Nova" w:cs="Arial"/>
-          <w:color w:val="0E101A"/>
-        </w:rPr>
+        <w:lastRenderedPageBreak/>
         <w:t xml:space="preserve">Although it may seem hard to believe, there exist several burger-themed games already, a few of which were released on official consoles. </w:t>
       </w:r>
       <w:proofErr w:type="spellStart"/>
@@ -765,15 +1021,7 @@
           <w:rFonts w:ascii="Arial Nova" w:hAnsi="Arial Nova" w:cs="Arial"/>
           <w:color w:val="0E101A"/>
         </w:rPr>
-        <w:t xml:space="preserve"> on the Nintendo Entertainment System (NES), while not a side-scroller, is a platformer (which is a similar genre) released in 1982 by Data East and licensed by Nintendo in which players navigate through a challenging series </w:t>
-      </w:r>
-      <w:r>
-        <w:rPr>
-          <w:rFonts w:ascii="Arial Nova" w:hAnsi="Arial Nova" w:cs="Arial"/>
-          <w:color w:val="0E101A"/>
-        </w:rPr>
-        <w:lastRenderedPageBreak/>
-        <w:t xml:space="preserve">courses containing platforms to jump to and from and obstacles to avoid. The player must collect burger-related items to advance. </w:t>
+        <w:t xml:space="preserve"> on the Nintendo Entertainment System (NES), while not a side-scroller, is a platformer (which is a similar genre) released in 1982 by Data East and licensed by Nintendo in which players navigate through a challenging series courses containing platforms to jump to and from and obstacles to avoid. The player must collect burger-related items to advance. </w:t>
       </w:r>
     </w:p>
     <w:p>
@@ -1670,15 +1918,6 @@
   </w:num>
   <w:num w:numId="5">
     <w:abstractNumId w:val="0"/>
-    <w:lvlOverride w:ilvl="0"/>
-    <w:lvlOverride w:ilvl="1"/>
-    <w:lvlOverride w:ilvl="2"/>
-    <w:lvlOverride w:ilvl="3"/>
-    <w:lvlOverride w:ilvl="4"/>
-    <w:lvlOverride w:ilvl="5"/>
-    <w:lvlOverride w:ilvl="6"/>
-    <w:lvlOverride w:ilvl="7"/>
-    <w:lvlOverride w:ilvl="8"/>
   </w:num>
 </w:numbering>
 </file>
@@ -1700,7 +1939,7 @@
       </w:pPr>
     </w:pPrDefault>
   </w:docDefaults>
-  <w:latentStyles w:defLockedState="0" w:defUIPriority="99" w:defSemiHidden="0" w:defUnhideWhenUsed="0" w:defQFormat="0" w:count="376">
+  <w:latentStyles w:defLockedState="0" w:defUIPriority="99" w:defSemiHidden="0" w:defUnhideWhenUsed="0" w:defQFormat="0" w:count="377">
     <w:lsdException w:name="Normal" w:uiPriority="0" w:qFormat="1"/>
     <w:lsdException w:name="heading 1" w:uiPriority="9" w:qFormat="1"/>
     <w:lsdException w:name="heading 2" w:semiHidden="1" w:uiPriority="9" w:unhideWhenUsed="1" w:qFormat="1"/>
@@ -1806,7 +2045,6 @@
     <w:lsdException w:name="HTML Sample" w:semiHidden="1" w:unhideWhenUsed="1"/>
     <w:lsdException w:name="HTML Typewriter" w:semiHidden="1" w:unhideWhenUsed="1"/>
     <w:lsdException w:name="HTML Variable" w:semiHidden="1" w:unhideWhenUsed="1"/>
-    <w:lsdException w:name="Normal Table" w:semiHidden="1" w:unhideWhenUsed="1"/>
     <w:lsdException w:name="annotation subject" w:semiHidden="1" w:unhideWhenUsed="1"/>
     <w:lsdException w:name="No List" w:semiHidden="1" w:unhideWhenUsed="1"/>
     <w:lsdException w:name="Outline List 1" w:semiHidden="1" w:unhideWhenUsed="1"/>
@@ -1853,10 +2091,8 @@
     <w:lsdException w:name="Table Subtle 2" w:semiHidden="1" w:unhideWhenUsed="1"/>
     <w:lsdException w:name="Table Web 1" w:semiHidden="1" w:unhideWhenUsed="1"/>
     <w:lsdException w:name="Table Web 2" w:semiHidden="1" w:unhideWhenUsed="1"/>
-    <w:lsdException w:name="Table Web 3" w:semiHidden="1" w:unhideWhenUsed="1"/>
     <w:lsdException w:name="Balloon Text" w:semiHidden="1" w:unhideWhenUsed="1"/>
     <w:lsdException w:name="Table Grid" w:uiPriority="39"/>
-    <w:lsdException w:name="Table Theme" w:semiHidden="1" w:unhideWhenUsed="1"/>
     <w:lsdException w:name="Placeholder Text" w:semiHidden="1"/>
     <w:lsdException w:name="No Spacing" w:uiPriority="1" w:qFormat="1"/>
     <w:lsdException w:name="Light Shading" w:uiPriority="60"/>
@@ -2077,6 +2313,7 @@
     <w:lsdException w:name="Hashtag" w:semiHidden="1" w:unhideWhenUsed="1"/>
     <w:lsdException w:name="Unresolved Mention" w:semiHidden="1" w:unhideWhenUsed="1"/>
     <w:lsdException w:name="Smart Link" w:semiHidden="1" w:unhideWhenUsed="1"/>
+    <w:lsdException w:name="Smart Link Error" w:semiHidden="1" w:unhideWhenUsed="1"/>
   </w:latentStyles>
   <w:style w:type="paragraph" w:default="1" w:styleId="Normal">
     <w:name w:val="Normal"/>

</xml_diff>

<commit_message>
added to docs, atempt at unity
</commit_message>
<xml_diff>
--- a/Documents/Submitted Work/Deliverable - 0/SixGuys_Deliverable_0_ProjectDescription.docx
+++ b/Documents/Submitted Work/Deliverable - 0/SixGuys_Deliverable_0_ProjectDescription.docx
@@ -168,19 +168,8 @@
                 <w:sz w:val="24"/>
                 <w:szCs w:val="24"/>
               </w:rPr>
-              <w:t xml:space="preserve">Ethan </w:t>
+              <w:t>Ethan Esber</w:t>
             </w:r>
-            <w:proofErr w:type="spellStart"/>
-            <w:r>
-              <w:rPr>
-                <w:rFonts w:ascii="Arial Nova" w:eastAsia="Arial Nova" w:hAnsi="Arial Nova" w:cs="Arial"/>
-                <w:color w:val="000000"/>
-                <w:sz w:val="24"/>
-                <w:szCs w:val="24"/>
-              </w:rPr>
-              <w:t>Esber</w:t>
-            </w:r>
-            <w:proofErr w:type="spellEnd"/>
           </w:p>
         </w:tc>
         <w:tc>
@@ -369,6 +358,7 @@
     <w:p>
       <w:pPr>
         <w:rPr>
+          <w:rStyle w:val="Hyperlink"/>
           <w:rFonts w:ascii="Arial Nova" w:eastAsia="Arial" w:hAnsi="Arial Nova" w:cs="Arial"/>
           <w:sz w:val="24"/>
           <w:szCs w:val="24"/>
@@ -398,6 +388,15 @@
     <w:p>
       <w:pPr>
         <w:rPr>
+          <w:rFonts w:ascii="Arial Nova" w:eastAsia="Arial" w:hAnsi="Arial Nova" w:cs="Arial"/>
+          <w:sz w:val="24"/>
+          <w:szCs w:val="24"/>
+        </w:rPr>
+      </w:pPr>
+    </w:p>
+    <w:p>
+      <w:pPr>
+        <w:rPr>
           <w:rFonts w:ascii="Arial Nova" w:eastAsia="Arial Nova" w:hAnsi="Arial Nova" w:cs="Arial"/>
           <w:b/>
           <w:sz w:val="24"/>
@@ -539,7 +538,6 @@
           <w:rFonts w:ascii="Arial Nova" w:hAnsi="Arial Nova" w:cs="Arial"/>
           <w:color w:val="0E101A"/>
         </w:rPr>
-        <w:lastRenderedPageBreak/>
         <w:t>Application description: </w:t>
       </w:r>
     </w:p>
@@ -612,19 +610,12 @@
       <w:pPr>
         <w:pStyle w:val="NormalWeb"/>
         <w:spacing w:before="0" w:beforeAutospacing="0" w:after="0" w:afterAutospacing="0" w:line="276" w:lineRule="auto"/>
-        <w:rPr>
-          <w:rFonts w:ascii="Arial Nova" w:hAnsi="Arial Nova" w:cs="Arial"/>
-          <w:color w:val="0E101A"/>
-        </w:rPr>
-      </w:pPr>
-      <w:r>
-        <w:rPr>
-          <w:rStyle w:val="Strong"/>
-          <w:rFonts w:ascii="Arial Nova" w:hAnsi="Arial Nova" w:cs="Arial"/>
-          <w:color w:val="0E101A"/>
-        </w:rPr>
-        <w:t>General overview of Similar apps: </w:t>
-      </w:r>
+        <w:ind w:firstLine="720"/>
+        <w:rPr>
+          <w:rFonts w:ascii="Arial Nova" w:hAnsi="Arial Nova" w:cs="Arial"/>
+          <w:color w:val="0E101A"/>
+        </w:rPr>
+      </w:pPr>
     </w:p>
     <w:p>
       <w:pPr>
@@ -641,140 +632,7 @@
           <w:rFonts w:ascii="Arial Nova" w:hAnsi="Arial Nova" w:cs="Arial"/>
           <w:color w:val="0E101A"/>
         </w:rPr>
-        <w:t>           </w:t>
-      </w:r>
-      <w:r>
-        <w:rPr>
-          <w:rFonts w:ascii="Arial Nova" w:hAnsi="Arial Nova" w:cs="Arial"/>
-          <w:color w:val="0E101A"/>
-        </w:rPr>
-        <w:t xml:space="preserve">Cuphead is a two-dimensional game that is </w:t>
-      </w:r>
-      <w:r>
-        <w:rPr>
-          <w:rFonts w:ascii="Arial Nova" w:hAnsi="Arial Nova" w:cs="Arial"/>
-          <w:color w:val="0E101A"/>
-        </w:rPr>
-        <w:t xml:space="preserve">similar our game. </w:t>
-      </w:r>
-      <w:r>
-        <w:rPr>
-          <w:rFonts w:ascii="Arial Nova" w:hAnsi="Arial Nova" w:cs="Arial"/>
-          <w:color w:val="0E101A"/>
-        </w:rPr>
-        <w:t>It is a side-scroller run and gun</w:t>
-      </w:r>
-      <w:r>
-        <w:rPr>
-          <w:rFonts w:ascii="Arial Nova" w:hAnsi="Arial Nova" w:cs="Arial"/>
-          <w:color w:val="0E101A"/>
-        </w:rPr>
-        <w:t xml:space="preserve"> </w:t>
-      </w:r>
-      <w:r>
-        <w:rPr>
-          <w:rFonts w:ascii="Arial Nova" w:hAnsi="Arial Nova" w:cs="Arial"/>
-          <w:color w:val="0E101A"/>
-        </w:rPr>
-        <w:t>game.</w:t>
-      </w:r>
-      <w:r>
-        <w:rPr>
-          <w:rFonts w:ascii="Arial Nova" w:hAnsi="Arial Nova" w:cs="Arial"/>
-          <w:color w:val="0E101A"/>
-        </w:rPr>
-        <w:t xml:space="preserve"> The various level types </w:t>
-      </w:r>
-      <w:r>
-        <w:rPr>
-          <w:rFonts w:ascii="Arial Nova" w:hAnsi="Arial Nova" w:cs="Arial"/>
-          <w:color w:val="0E101A"/>
-        </w:rPr>
-        <w:t>are</w:t>
-      </w:r>
-      <w:r>
-        <w:rPr>
-          <w:rFonts w:ascii="Arial Nova" w:hAnsi="Arial Nova" w:cs="Arial"/>
-          <w:color w:val="0E101A"/>
-        </w:rPr>
-        <w:t xml:space="preserve"> side-scrolling and stationary </w:t>
-      </w:r>
-      <w:r>
-        <w:rPr>
-          <w:rFonts w:ascii="Arial Nova" w:hAnsi="Arial Nova" w:cs="Arial"/>
-          <w:color w:val="0E101A"/>
-        </w:rPr>
-        <w:t>and</w:t>
-      </w:r>
-      <w:r>
-        <w:rPr>
-          <w:rFonts w:ascii="Arial Nova" w:hAnsi="Arial Nova" w:cs="Arial"/>
-          <w:color w:val="0E101A"/>
-        </w:rPr>
-        <w:t xml:space="preserve"> are accessed by a top-down perspective world map that the user </w:t>
-      </w:r>
-      <w:r>
-        <w:rPr>
-          <w:rFonts w:ascii="Arial Nova" w:hAnsi="Arial Nova" w:cs="Arial"/>
-          <w:color w:val="0E101A"/>
-        </w:rPr>
-        <w:t xml:space="preserve">freely </w:t>
-      </w:r>
-      <w:r>
-        <w:rPr>
-          <w:rFonts w:ascii="Arial Nova" w:hAnsi="Arial Nova" w:cs="Arial"/>
-          <w:color w:val="0E101A"/>
-        </w:rPr>
-        <w:t>moves the character around</w:t>
-      </w:r>
-      <w:r>
-        <w:rPr>
-          <w:rFonts w:ascii="Arial Nova" w:hAnsi="Arial Nova" w:cs="Arial"/>
-          <w:color w:val="0E101A"/>
-        </w:rPr>
-        <w:t>.</w:t>
-      </w:r>
-      <w:r>
-        <w:rPr>
-          <w:rFonts w:ascii="Arial Nova" w:hAnsi="Arial Nova" w:cs="Arial"/>
-          <w:color w:val="0E101A"/>
-        </w:rPr>
-        <w:t xml:space="preserve"> The user can choose between two different playable characters. </w:t>
-      </w:r>
-      <w:r>
-        <w:rPr>
-          <w:rFonts w:ascii="Arial Nova" w:hAnsi="Arial Nova" w:cs="Arial"/>
-          <w:color w:val="0E101A"/>
-        </w:rPr>
-        <w:t xml:space="preserve">Throughout the game, the user can purchase different weapons and special abilities that will assist them in their </w:t>
-      </w:r>
-      <w:r>
-        <w:rPr>
-          <w:rFonts w:ascii="Arial Nova" w:hAnsi="Arial Nova" w:cs="Arial"/>
-          <w:color w:val="0E101A"/>
-        </w:rPr>
-        <w:t>adventure. The</w:t>
-      </w:r>
-      <w:r>
-        <w:rPr>
-          <w:rFonts w:ascii="Arial Nova" w:hAnsi="Arial Nova" w:cs="Arial"/>
-          <w:color w:val="0E101A"/>
-        </w:rPr>
-        <w:t xml:space="preserve"> gameplay includes the user avoiding hazards such as timed jumps, platforms that disappear after being jumped on, falls, and projectiles to avoid. The game heavily uses standard non-playable characters</w:t>
-      </w:r>
-      <w:r>
-        <w:rPr>
-          <w:rFonts w:ascii="Arial Nova" w:hAnsi="Arial Nova" w:cs="Arial"/>
-          <w:color w:val="0E101A"/>
-        </w:rPr>
-        <w:t xml:space="preserve">, </w:t>
-      </w:r>
-      <w:r>
-        <w:rPr>
-          <w:rFonts w:ascii="Arial Nova" w:hAnsi="Arial Nova" w:cs="Arial"/>
-          <w:color w:val="0E101A"/>
-        </w:rPr>
-        <w:t>mini and normal bosses to add difficulty. There are also friendly non-player characters that offer their help to the player character along the way, such as giving coins to spend on weapons.</w:t>
+        <w:t>General overview of Similar apps: </w:t>
       </w:r>
     </w:p>
     <w:p>
@@ -786,16 +644,6 @@
           <w:color w:val="0E101A"/>
         </w:rPr>
       </w:pPr>
-    </w:p>
-    <w:p>
-      <w:pPr>
-        <w:pStyle w:val="NormalWeb"/>
-        <w:spacing w:before="0" w:beforeAutospacing="0" w:after="0" w:afterAutospacing="0" w:line="276" w:lineRule="auto"/>
-        <w:rPr>
-          <w:rFonts w:ascii="Arial Nova" w:hAnsi="Arial Nova" w:cs="Arial"/>
-          <w:color w:val="0E101A"/>
-        </w:rPr>
-      </w:pPr>
       <w:r>
         <w:rPr>
           <w:rFonts w:ascii="Arial Nova" w:hAnsi="Arial Nova" w:cs="Arial"/>
@@ -817,99 +665,7 @@
           <w:color w:val="0E101A"/>
           <w:highlight w:val="yellow"/>
         </w:rPr>
-        <w:t xml:space="preserve">game that is similar is called Cuphead. Both games are </w:t>
-      </w:r>
-      <w:r>
-        <w:rPr>
-          <w:rFonts w:ascii="Arial Nova" w:hAnsi="Arial Nova" w:cs="Arial"/>
-          <w:color w:val="0E101A"/>
-          <w:highlight w:val="yellow"/>
-        </w:rPr>
-        <w:t>two-dimensional</w:t>
-      </w:r>
-      <w:r>
-        <w:rPr>
-          <w:rFonts w:ascii="Arial Nova" w:hAnsi="Arial Nova" w:cs="Arial"/>
-          <w:color w:val="0E101A"/>
-          <w:highlight w:val="yellow"/>
-        </w:rPr>
-        <w:t xml:space="preserve">, </w:t>
-      </w:r>
-      <w:r>
-        <w:rPr>
-          <w:rFonts w:ascii="Arial Nova" w:hAnsi="Arial Nova" w:cs="Arial"/>
-          <w:color w:val="0E101A"/>
-          <w:highlight w:val="yellow"/>
-        </w:rPr>
-        <w:t>side-scroller</w:t>
-      </w:r>
-      <w:r>
-        <w:rPr>
-          <w:rFonts w:ascii="Arial Nova" w:hAnsi="Arial Nova" w:cs="Arial"/>
-          <w:color w:val="0E101A"/>
-          <w:highlight w:val="yellow"/>
-        </w:rPr>
-        <w:t>,</w:t>
-      </w:r>
-      <w:r>
-        <w:rPr>
-          <w:rFonts w:ascii="Arial Nova" w:hAnsi="Arial Nova" w:cs="Arial"/>
-          <w:color w:val="0E101A"/>
-          <w:highlight w:val="yellow"/>
-        </w:rPr>
-        <w:t xml:space="preserve"> run and gun game</w:t>
-      </w:r>
-      <w:r>
-        <w:rPr>
-          <w:rFonts w:ascii="Arial Nova" w:hAnsi="Arial Nova" w:cs="Arial"/>
-          <w:color w:val="0E101A"/>
-          <w:highlight w:val="yellow"/>
-        </w:rPr>
-        <w:t xml:space="preserve">s. Both will heavily use </w:t>
-      </w:r>
-      <w:r>
-        <w:rPr>
-          <w:rFonts w:ascii="Arial Nova" w:hAnsi="Arial Nova" w:cs="Arial"/>
-          <w:color w:val="0E101A"/>
-          <w:highlight w:val="yellow"/>
-        </w:rPr>
-        <w:t>standard non-playable characters, mini and normal bosses to add difficulty.</w:t>
-      </w:r>
-      <w:r>
-        <w:rPr>
-          <w:rFonts w:ascii="Arial Nova" w:hAnsi="Arial Nova" w:cs="Arial"/>
-          <w:color w:val="0E101A"/>
-          <w:highlight w:val="yellow"/>
-        </w:rPr>
-        <w:t xml:space="preserve"> They also </w:t>
-      </w:r>
-      <w:proofErr w:type="spellStart"/>
-      <w:r>
-        <w:rPr>
-          <w:rFonts w:ascii="Arial Nova" w:hAnsi="Arial Nova" w:cs="Arial"/>
-          <w:color w:val="0E101A"/>
-          <w:highlight w:val="yellow"/>
-        </w:rPr>
-        <w:t>uti</w:t>
-      </w:r>
-      <w:bookmarkStart w:id="1" w:name="_GoBack"/>
-      <w:bookmarkEnd w:id="1"/>
-      <w:r>
-        <w:rPr>
-          <w:rFonts w:ascii="Arial Nova" w:hAnsi="Arial Nova" w:cs="Arial"/>
-          <w:color w:val="0E101A"/>
-          <w:highlight w:val="yellow"/>
-        </w:rPr>
-        <w:t>litlize</w:t>
-      </w:r>
-      <w:proofErr w:type="spellEnd"/>
-      <w:r>
-        <w:rPr>
-          <w:rFonts w:ascii="Arial Nova" w:hAnsi="Arial Nova" w:cs="Arial"/>
-          <w:color w:val="0E101A"/>
-          <w:highlight w:val="yellow"/>
-        </w:rPr>
-        <w:t xml:space="preserve"> mechanics such as hazards, times jumps, </w:t>
+        <w:t xml:space="preserve">game that is similar is called Cuphead. Both games are two-dimensional, side-scroller, run and gun games. Both will heavily use standard non-playable characters, mini and normal bosses to add difficulty. They also utilitlize mechanics such as hazards, times jumps, </w:t>
       </w:r>
       <w:r>
         <w:rPr>
@@ -925,14 +681,15 @@
           <w:color w:val="0E101A"/>
           <w:highlight w:val="yellow"/>
         </w:rPr>
-        <w:t xml:space="preserve"> that disappear, falls that result in game over and projectiles to avoid.</w:t>
-      </w:r>
-      <w:r>
-        <w:rPr>
-          <w:rFonts w:ascii="Arial Nova" w:hAnsi="Arial Nova" w:cs="Arial"/>
-          <w:color w:val="0E101A"/>
-        </w:rPr>
-        <w:t xml:space="preserve"> </w:t>
+        <w:t xml:space="preserve"> that disappear, falls that result in game over and projectiles to avoid. </w:t>
+      </w:r>
+      <w:r>
+        <w:rPr>
+          <w:rFonts w:ascii="Arial Nova" w:hAnsi="Arial Nova" w:cs="Arial"/>
+          <w:color w:val="0E101A"/>
+          <w:highlight w:val="yellow"/>
+        </w:rPr>
+        <w:t>However, what makes our game different than this one is we will add different level types to include auto-scrolling levels that will challenge the user to keep up with a certain pace. Another difference is the theme, our game is focused on food while this game does not really have a theme.</w:t>
       </w:r>
     </w:p>
     <w:p>
@@ -961,14 +718,64 @@
         <w:rPr>
           <w:rFonts w:ascii="Arial Nova" w:hAnsi="Arial Nova" w:cs="Arial"/>
           <w:color w:val="0E101A"/>
-        </w:rPr>
-      </w:pPr>
-      <w:r>
-        <w:rPr>
-          <w:rFonts w:ascii="Arial Nova" w:hAnsi="Arial Nova" w:cs="Arial"/>
-          <w:color w:val="0E101A"/>
-        </w:rPr>
-        <w:t>Another popular and similar app is the Super Mario Series. Originally released on the Nintendo entertainment system, the user was able to move across the level by walking or running, collect power-ups to enhance the character to be able to survive various obstacles and hazards as well as defeat non-player characters. Some different stages or worlds offer many levels for the user to play through. Within these levels, there is a multitude of different types of non-player characters that the user may defeat or avoid with bosses located at the end of some stages or worlds.</w:t>
+          <w:highlight w:val="yellow"/>
+        </w:rPr>
+      </w:pPr>
+      <w:r>
+        <w:rPr>
+          <w:rFonts w:ascii="Arial Nova" w:hAnsi="Arial Nova" w:cs="Arial"/>
+          <w:color w:val="0E101A"/>
+          <w:highlight w:val="yellow"/>
+        </w:rPr>
+        <w:t xml:space="preserve">The Super Mario series is also another 2-D side scrolling game. Much like ours, it challenges the player with timed jumps, different attacks, mini bosses as well as end of level bosses. </w:t>
+      </w:r>
+      <w:r>
+        <w:rPr>
+          <w:rFonts w:ascii="Arial Nova" w:hAnsi="Arial Nova" w:cs="Arial"/>
+          <w:color w:val="0E101A"/>
+          <w:highlight w:val="yellow"/>
+        </w:rPr>
+        <w:t xml:space="preserve">Both games only </w:t>
+      </w:r>
+      <w:r>
+        <w:rPr>
+          <w:rFonts w:ascii="Arial Nova" w:hAnsi="Arial Nova" w:cs="Arial"/>
+          <w:color w:val="0E101A"/>
+          <w:highlight w:val="yellow"/>
+        </w:rPr>
+        <w:t xml:space="preserve">support </w:t>
+      </w:r>
+      <w:r>
+        <w:rPr>
+          <w:rFonts w:ascii="Arial Nova" w:hAnsi="Arial Nova" w:cs="Arial"/>
+          <w:color w:val="0E101A"/>
+          <w:highlight w:val="yellow"/>
+        </w:rPr>
+        <w:t>is</w:t>
+      </w:r>
+      <w:r>
+        <w:rPr>
+          <w:rFonts w:ascii="Arial Nova" w:hAnsi="Arial Nova" w:cs="Arial"/>
+          <w:color w:val="0E101A"/>
+          <w:highlight w:val="yellow"/>
+        </w:rPr>
+        <w:t xml:space="preserve"> solely on Nintendo systems and our</w:t>
+      </w:r>
+      <w:r>
+        <w:rPr>
+          <w:rFonts w:ascii="Arial Nova" w:hAnsi="Arial Nova" w:cs="Arial"/>
+          <w:color w:val="0E101A"/>
+          <w:highlight w:val="yellow"/>
+        </w:rPr>
+        <w:t>s</w:t>
+      </w:r>
+      <w:r>
+        <w:rPr>
+          <w:rFonts w:ascii="Arial Nova" w:hAnsi="Arial Nova" w:cs="Arial"/>
+          <w:color w:val="0E101A"/>
+          <w:highlight w:val="yellow"/>
+        </w:rPr>
+        <w:t xml:space="preserve"> will be on a personal computer.</w:t>
       </w:r>
     </w:p>
     <w:p>
@@ -979,14 +786,40 @@
         <w:rPr>
           <w:rFonts w:ascii="Arial Nova" w:hAnsi="Arial Nova" w:cs="Arial"/>
           <w:color w:val="0E101A"/>
-        </w:rPr>
-      </w:pPr>
-      <w:r>
-        <w:rPr>
-          <w:rFonts w:ascii="Arial Nova" w:hAnsi="Arial Nova" w:cs="Arial"/>
-          <w:color w:val="0E101A"/>
-        </w:rPr>
-        <w:t>The Super Mario series has evolved over the years, with some games becoming a three-dimensional world the user can interact in; however, some recent releases are still two-dimensional. Of these newer two-dimensional versions, they offer multiplayer to which two to four different users can work together to defeat or avoid non-player characters and bosses.</w:t>
+          <w:highlight w:val="yellow"/>
+        </w:rPr>
+      </w:pPr>
+      <w:r>
+        <w:rPr>
+          <w:rFonts w:ascii="Arial Nova" w:hAnsi="Arial Nova" w:cs="Arial"/>
+          <w:color w:val="0E101A"/>
+          <w:highlight w:val="yellow"/>
+        </w:rPr>
+        <w:t>One difference is our game only will initially suppor</w:t>
+      </w:r>
+      <w:r>
+        <w:rPr>
+          <w:rFonts w:ascii="Arial Nova" w:hAnsi="Arial Nova" w:cs="Arial"/>
+          <w:color w:val="0E101A"/>
+          <w:highlight w:val="yellow"/>
+        </w:rPr>
+        <w:t>t a single player character and the Mario series offers up to 4 players simultaneously.</w:t>
+      </w:r>
+      <w:r>
+        <w:rPr>
+          <w:rFonts w:ascii="Arial Nova" w:hAnsi="Arial Nova" w:cs="Arial"/>
+          <w:color w:val="0E101A"/>
+          <w:highlight w:val="yellow"/>
+        </w:rPr>
+        <w:t xml:space="preserve"> </w:t>
+      </w:r>
+      <w:r>
+        <w:rPr>
+          <w:rFonts w:ascii="Arial Nova" w:hAnsi="Arial Nova" w:cs="Arial"/>
+          <w:color w:val="0E101A"/>
+          <w:highlight w:val="yellow"/>
+        </w:rPr>
+        <w:t>What sets our game apart is we will offer multiple attack types and different level designs such as “run and gun” or auto-scrolling.</w:t>
       </w:r>
     </w:p>
     <w:p>
@@ -997,32 +830,9 @@
         <w:rPr>
           <w:rFonts w:ascii="Arial Nova" w:hAnsi="Arial Nova" w:cs="Arial"/>
           <w:color w:val="0E101A"/>
-        </w:rPr>
-      </w:pPr>
-      <w:r>
-        <w:rPr>
-          <w:rFonts w:ascii="Arial Nova" w:hAnsi="Arial Nova" w:cs="Arial"/>
-          <w:color w:val="0E101A"/>
-        </w:rPr>
-        <w:lastRenderedPageBreak/>
-        <w:t xml:space="preserve">Although it may seem hard to believe, there exist several burger-themed games already, a few of which were released on official consoles. </w:t>
-      </w:r>
-      <w:proofErr w:type="spellStart"/>
-      <w:r>
-        <w:rPr>
-          <w:rFonts w:ascii="Arial Nova" w:hAnsi="Arial Nova" w:cs="Arial"/>
-          <w:color w:val="0E101A"/>
-        </w:rPr>
-        <w:t>BurgerTime</w:t>
-      </w:r>
-      <w:proofErr w:type="spellEnd"/>
-      <w:r>
-        <w:rPr>
-          <w:rFonts w:ascii="Arial Nova" w:hAnsi="Arial Nova" w:cs="Arial"/>
-          <w:color w:val="0E101A"/>
-        </w:rPr>
-        <w:t xml:space="preserve"> on the Nintendo Entertainment System (NES), while not a side-scroller, is a platformer (which is a similar genre) released in 1982 by Data East and licensed by Nintendo in which players navigate through a challenging series courses containing platforms to jump to and from and obstacles to avoid. The player must collect burger-related items to advance. </w:t>
-      </w:r>
+          <w:highlight w:val="yellow"/>
+        </w:rPr>
+      </w:pPr>
     </w:p>
     <w:p>
       <w:pPr>
@@ -1038,24 +848,65 @@
         <w:rPr>
           <w:rFonts w:ascii="Arial Nova" w:hAnsi="Arial Nova" w:cs="Arial"/>
           <w:color w:val="0E101A"/>
-        </w:rPr>
-        <w:t xml:space="preserve">Another NES title was released in 1992 titled M.C. Kids and is a platform side-scroller that was licensed by the McDonald’s fast-food chain. The game’s gameplay involves a pair of kids as they navigate </w:t>
-      </w:r>
-      <w:proofErr w:type="spellStart"/>
-      <w:r>
-        <w:rPr>
-          <w:rFonts w:ascii="Arial Nova" w:hAnsi="Arial Nova" w:cs="Arial"/>
-          <w:color w:val="0E101A"/>
-        </w:rPr>
-        <w:t>McDonaldland</w:t>
-      </w:r>
-      <w:proofErr w:type="spellEnd"/>
-      <w:r>
-        <w:rPr>
-          <w:rFonts w:ascii="Arial Nova" w:hAnsi="Arial Nova" w:cs="Arial"/>
-          <w:color w:val="0E101A"/>
-        </w:rPr>
-        <w:t>, finding many McDonald’s mascots and franchise imagery along the way.</w:t>
+          <w:highlight w:val="yellow"/>
+        </w:rPr>
+        <w:t xml:space="preserve">Once again </w:t>
+      </w:r>
+      <w:r>
+        <w:rPr>
+          <w:rFonts w:ascii="Arial Nova" w:hAnsi="Arial Nova" w:cs="Arial"/>
+          <w:color w:val="0E101A"/>
+          <w:highlight w:val="yellow"/>
+        </w:rPr>
+        <w:t xml:space="preserve">Terraria is a </w:t>
+      </w:r>
+      <w:r>
+        <w:rPr>
+          <w:rFonts w:ascii="Arial Nova" w:hAnsi="Arial Nova" w:cs="Arial"/>
+          <w:color w:val="0E101A"/>
+          <w:highlight w:val="yellow"/>
+        </w:rPr>
+        <w:t xml:space="preserve">2-dimensional </w:t>
+      </w:r>
+      <w:r>
+        <w:rPr>
+          <w:rFonts w:ascii="Arial Nova" w:hAnsi="Arial Nova" w:cs="Arial"/>
+          <w:color w:val="0E101A"/>
+          <w:highlight w:val="yellow"/>
+        </w:rPr>
+        <w:t>game that is similar</w:t>
+      </w:r>
+      <w:r>
+        <w:rPr>
+          <w:rFonts w:ascii="Arial Nova" w:hAnsi="Arial Nova" w:cs="Arial"/>
+          <w:color w:val="0E101A"/>
+          <w:highlight w:val="yellow"/>
+        </w:rPr>
+        <w:t xml:space="preserve"> as both offer the same controls such as moving left/right as well as up/</w:t>
+      </w:r>
+      <w:r>
+        <w:rPr>
+          <w:rFonts w:ascii="Arial Nova" w:hAnsi="Arial Nova" w:cs="Arial"/>
+          <w:color w:val="0E101A"/>
+          <w:highlight w:val="yellow"/>
+        </w:rPr>
+        <w:t>down. Both games allow the user to have different attack types</w:t>
+      </w:r>
+      <w:r>
+        <w:rPr>
+          <w:rFonts w:ascii="Arial Nova" w:hAnsi="Arial Nova" w:cs="Arial"/>
+          <w:color w:val="0E101A"/>
+          <w:highlight w:val="yellow"/>
+        </w:rPr>
+        <w:t xml:space="preserve">, weapons, and level scenes. Both game will offer </w:t>
+      </w:r>
+      <w:r>
+        <w:rPr>
+          <w:rFonts w:ascii="Arial Nova" w:hAnsi="Arial Nova" w:cs="Arial"/>
+          <w:color w:val="0E101A"/>
+          <w:highlight w:val="yellow"/>
+        </w:rPr>
+        <w:t>different mini or big bosses at the end of some level.</w:t>
       </w:r>
     </w:p>
     <w:p>
@@ -1072,53 +923,251 @@
         <w:rPr>
           <w:rFonts w:ascii="Arial Nova" w:hAnsi="Arial Nova" w:cs="Arial"/>
           <w:color w:val="0E101A"/>
-        </w:rPr>
-        <w:t>Terraria is a game that is similar but is more of an adventure game with some combat included. The game offers movement in two-dimensions, moving left, right and jumping, but allows the user to explore the world in all directions freely. As for gameplay, the user can craft different types and styles of weapons and armor that will assist them in battling various basic and boss varieties of non-player characters. Besides fighting, the user can also participate in other events like building houses or even fishing. As far as the level design, the game offers a plethora of different areas called biomes that provide their own art style as well as challenges and collectibles.</w:t>
-      </w:r>
-    </w:p>
-    <w:p>
-      <w:pPr>
-        <w:ind w:firstLine="720"/>
-        <w:rPr>
-          <w:rFonts w:ascii="Arial Nova" w:eastAsia="Times New Roman" w:hAnsi="Arial Nova" w:cs="Arial"/>
-          <w:color w:val="0E101A"/>
-          <w:sz w:val="24"/>
-          <w:szCs w:val="24"/>
-        </w:rPr>
-      </w:pPr>
-      <w:r>
-        <w:rPr>
-          <w:rFonts w:ascii="Arial Nova" w:eastAsia="Times New Roman" w:hAnsi="Arial Nova" w:cs="Arial"/>
-          <w:color w:val="0E101A"/>
-          <w:sz w:val="24"/>
-          <w:szCs w:val="24"/>
-        </w:rPr>
-        <w:t xml:space="preserve">The big difference, when compared to other two-dimensional games, is that the world is procedurally generated. Whenever the user dies, turns the game off then on again, the world will not be the same as before. This offers a player a unique experience every time the user plays the game, which enhances </w:t>
-      </w:r>
-      <w:proofErr w:type="spellStart"/>
-      <w:r>
-        <w:rPr>
-          <w:rFonts w:ascii="Arial Nova" w:eastAsia="Times New Roman" w:hAnsi="Arial Nova" w:cs="Arial"/>
-          <w:color w:val="0E101A"/>
-          <w:sz w:val="24"/>
-          <w:szCs w:val="24"/>
-        </w:rPr>
-        <w:t>replayability</w:t>
-      </w:r>
-      <w:proofErr w:type="spellEnd"/>
-      <w:r>
-        <w:rPr>
-          <w:rFonts w:ascii="Arial Nova" w:eastAsia="Times New Roman" w:hAnsi="Arial Nova" w:cs="Arial"/>
-          <w:color w:val="0E101A"/>
-          <w:sz w:val="24"/>
-          <w:szCs w:val="24"/>
+          <w:highlight w:val="yellow"/>
+        </w:rPr>
+        <w:t>A major difference is Terraria</w:t>
+      </w:r>
+      <w:r>
+        <w:rPr>
+          <w:rFonts w:ascii="Arial Nova" w:hAnsi="Arial Nova" w:cs="Arial"/>
+          <w:color w:val="0E101A"/>
+          <w:highlight w:val="yellow"/>
+        </w:rPr>
+        <w:t xml:space="preserve"> is more of a </w:t>
+      </w:r>
+      <w:r>
+        <w:rPr>
+          <w:rFonts w:ascii="Arial Nova" w:hAnsi="Arial Nova" w:cs="Arial"/>
+          <w:color w:val="0E101A"/>
+          <w:highlight w:val="yellow"/>
+        </w:rPr>
+        <w:t xml:space="preserve">free explore </w:t>
+      </w:r>
+      <w:r>
+        <w:rPr>
+          <w:rFonts w:ascii="Arial Nova" w:hAnsi="Arial Nova" w:cs="Arial"/>
+          <w:color w:val="0E101A"/>
+          <w:highlight w:val="yellow"/>
+        </w:rPr>
+        <w:t>adventure</w:t>
+      </w:r>
+      <w:r>
+        <w:rPr>
+          <w:rFonts w:ascii="Arial Nova" w:hAnsi="Arial Nova" w:cs="Arial"/>
+          <w:color w:val="0E101A"/>
+          <w:highlight w:val="yellow"/>
+        </w:rPr>
+        <w:t xml:space="preserve">/building game </w:t>
+      </w:r>
+      <w:r>
+        <w:rPr>
+          <w:rFonts w:ascii="Arial Nova" w:hAnsi="Arial Nova" w:cs="Arial"/>
+          <w:color w:val="0E101A"/>
+          <w:highlight w:val="yellow"/>
+        </w:rPr>
+        <w:t>with some combat included</w:t>
+      </w:r>
+      <w:r>
+        <w:rPr>
+          <w:rFonts w:ascii="Arial Nova" w:hAnsi="Arial Nova" w:cs="Arial"/>
+          <w:color w:val="0E101A"/>
+          <w:highlight w:val="yellow"/>
+        </w:rPr>
+        <w:t xml:space="preserve"> </w:t>
+      </w:r>
+      <w:r>
+        <w:rPr>
+          <w:rFonts w:ascii="Arial Nova" w:hAnsi="Arial Nova" w:cs="Arial"/>
+          <w:color w:val="0E101A"/>
+          <w:highlight w:val="yellow"/>
+        </w:rPr>
+        <w:t>whereas</w:t>
+      </w:r>
+      <w:r>
+        <w:rPr>
+          <w:rFonts w:ascii="Arial Nova" w:hAnsi="Arial Nova" w:cs="Arial"/>
+          <w:color w:val="0E101A"/>
+          <w:highlight w:val="yellow"/>
+        </w:rPr>
+        <w:t xml:space="preserve"> our game will be more heavily combat oriented</w:t>
+      </w:r>
+      <w:r>
+        <w:rPr>
+          <w:rFonts w:ascii="Arial Nova" w:hAnsi="Arial Nova" w:cs="Arial"/>
+          <w:color w:val="0E101A"/>
+          <w:highlight w:val="yellow"/>
+        </w:rPr>
+        <w:t xml:space="preserve"> and more of linear progression</w:t>
+      </w:r>
+      <w:r>
+        <w:rPr>
+          <w:rFonts w:ascii="Arial Nova" w:hAnsi="Arial Nova" w:cs="Arial"/>
+          <w:color w:val="0E101A"/>
+          <w:highlight w:val="yellow"/>
+        </w:rPr>
+        <w:t xml:space="preserve">. </w:t>
+      </w:r>
+      <w:r>
+        <w:rPr>
+          <w:rFonts w:ascii="Arial Nova" w:hAnsi="Arial Nova" w:cs="Arial"/>
+          <w:color w:val="0E101A"/>
+          <w:highlight w:val="yellow"/>
+        </w:rPr>
+        <w:t xml:space="preserve">Another major difference </w:t>
+      </w:r>
+      <w:r>
+        <w:rPr>
+          <w:rFonts w:ascii="Arial Nova" w:hAnsi="Arial Nova" w:cs="Arial"/>
+          <w:color w:val="0E101A"/>
+          <w:highlight w:val="yellow"/>
+        </w:rPr>
+        <w:t xml:space="preserve">between the two are the </w:t>
+      </w:r>
+      <w:r>
+        <w:rPr>
+          <w:rFonts w:ascii="Arial Nova" w:hAnsi="Arial Nova" w:cs="Arial"/>
+          <w:color w:val="0E101A"/>
+          <w:highlight w:val="yellow"/>
+        </w:rPr>
+        <w:t>world</w:t>
+      </w:r>
+      <w:r>
+        <w:rPr>
+          <w:rFonts w:ascii="Arial Nova" w:hAnsi="Arial Nova" w:cs="Arial"/>
+          <w:color w:val="0E101A"/>
+          <w:highlight w:val="yellow"/>
+        </w:rPr>
+        <w:t>s</w:t>
+      </w:r>
+      <w:r>
+        <w:rPr>
+          <w:rFonts w:ascii="Arial Nova" w:hAnsi="Arial Nova" w:cs="Arial"/>
+          <w:color w:val="0E101A"/>
+          <w:highlight w:val="yellow"/>
+        </w:rPr>
+        <w:t xml:space="preserve"> </w:t>
+      </w:r>
+      <w:r>
+        <w:rPr>
+          <w:rFonts w:ascii="Arial Nova" w:hAnsi="Arial Nova" w:cs="Arial"/>
+          <w:color w:val="0E101A"/>
+          <w:highlight w:val="yellow"/>
+        </w:rPr>
+        <w:t xml:space="preserve">Terraria is </w:t>
+      </w:r>
+      <w:r>
+        <w:rPr>
+          <w:rFonts w:ascii="Arial Nova" w:hAnsi="Arial Nova" w:cs="Arial"/>
+          <w:color w:val="0E101A"/>
+          <w:highlight w:val="yellow"/>
+        </w:rPr>
+        <w:t xml:space="preserve">procedurally </w:t>
+      </w:r>
+      <w:r>
+        <w:rPr>
+          <w:rFonts w:ascii="Arial Nova" w:hAnsi="Arial Nova" w:cs="Arial"/>
+          <w:color w:val="0E101A"/>
+          <w:highlight w:val="yellow"/>
+        </w:rPr>
+        <w:t>generated,</w:t>
+      </w:r>
+      <w:r>
+        <w:rPr>
+          <w:rFonts w:ascii="Arial Nova" w:hAnsi="Arial Nova" w:cs="Arial"/>
+          <w:color w:val="0E101A"/>
+          <w:highlight w:val="yellow"/>
+        </w:rPr>
+        <w:t xml:space="preserve"> and our</w:t>
+      </w:r>
+      <w:r>
+        <w:rPr>
+          <w:rFonts w:ascii="Arial Nova" w:hAnsi="Arial Nova" w:cs="Arial"/>
+          <w:color w:val="0E101A"/>
+          <w:highlight w:val="yellow"/>
+        </w:rPr>
+        <w:t>s</w:t>
+      </w:r>
+      <w:r>
+        <w:rPr>
+          <w:rFonts w:ascii="Arial Nova" w:hAnsi="Arial Nova" w:cs="Arial"/>
+          <w:color w:val="0E101A"/>
+          <w:highlight w:val="yellow"/>
+        </w:rPr>
+        <w:t xml:space="preserve"> will not be</w:t>
+      </w:r>
+      <w:r>
+        <w:rPr>
+          <w:rFonts w:ascii="Arial Nova" w:hAnsi="Arial Nova" w:cs="Arial"/>
+          <w:color w:val="0E101A"/>
+          <w:highlight w:val="yellow"/>
+        </w:rPr>
+        <w:t xml:space="preserve">. </w:t>
+      </w:r>
+      <w:r>
+        <w:rPr>
+          <w:rFonts w:ascii="Arial Nova" w:hAnsi="Arial Nova" w:cs="Arial"/>
+          <w:color w:val="0E101A"/>
+          <w:highlight w:val="yellow"/>
+        </w:rPr>
+        <w:t>What</w:t>
+      </w:r>
+      <w:r>
+        <w:rPr>
+          <w:rFonts w:ascii="Arial Nova" w:hAnsi="Arial Nova" w:cs="Arial"/>
+          <w:color w:val="0E101A"/>
+          <w:highlight w:val="yellow"/>
+        </w:rPr>
+        <w:t xml:space="preserve"> procedurally generated</w:t>
+      </w:r>
+      <w:r>
+        <w:rPr>
+          <w:rFonts w:ascii="Arial Nova" w:hAnsi="Arial Nova" w:cs="Arial"/>
+          <w:color w:val="0E101A"/>
+          <w:highlight w:val="yellow"/>
+        </w:rPr>
+        <w:t xml:space="preserve"> means for a game is that w</w:t>
+      </w:r>
+      <w:r>
+        <w:rPr>
+          <w:rFonts w:ascii="Arial Nova" w:hAnsi="Arial Nova" w:cs="Arial"/>
+          <w:color w:val="0E101A"/>
+          <w:highlight w:val="yellow"/>
+        </w:rPr>
+        <w:t xml:space="preserve">henever </w:t>
+      </w:r>
+      <w:r>
+        <w:rPr>
+          <w:rFonts w:ascii="Arial Nova" w:hAnsi="Arial Nova" w:cs="Arial"/>
+          <w:color w:val="0E101A"/>
+          <w:highlight w:val="yellow"/>
+        </w:rPr>
+        <w:lastRenderedPageBreak/>
+        <w:t>the user dies, turns the game off then on again, the world will not be the same as before. This offers a player a unique experience every time the user plays the game</w:t>
+      </w:r>
+      <w:r>
+        <w:rPr>
+          <w:rFonts w:ascii="Arial Nova" w:hAnsi="Arial Nova" w:cs="Arial"/>
+          <w:color w:val="0E101A"/>
+          <w:highlight w:val="yellow"/>
         </w:rPr>
         <w:t>.</w:t>
       </w:r>
+      <w:r>
+        <w:rPr>
+          <w:rFonts w:ascii="Arial Nova" w:hAnsi="Arial Nova" w:cs="Arial"/>
+          <w:color w:val="0E101A"/>
+          <w:highlight w:val="yellow"/>
+        </w:rPr>
+        <w:t xml:space="preserve"> Ours will not offer this experience but ours will allow a user to get good at the game and allow speed runs where users can compete for the fastest running times.</w:t>
+      </w:r>
     </w:p>
     <w:sectPr>
-      <w:headerReference w:type="default" r:id="rId9"/>
-      <w:footerReference w:type="default" r:id="rId10"/>
+      <w:headerReference w:type="even" r:id="rId9"/>
+      <w:headerReference w:type="default" r:id="rId10"/>
+      <w:footerReference w:type="even" r:id="rId11"/>
+      <w:footerReference w:type="default" r:id="rId12"/>
+      <w:headerReference w:type="first" r:id="rId13"/>
+      <w:footerReference w:type="first" r:id="rId14"/>
       <w:pgSz w:w="12240" w:h="15840"/>
       <w:pgMar w:top="2016" w:right="864" w:bottom="1008" w:left="864" w:header="720" w:footer="432" w:gutter="0"/>
       <w:pgBorders w:offsetFrom="page">
@@ -1161,6 +1210,16 @@
 </file>
 
 <file path=word/footer1.xml><?xml version="1.0" encoding="utf-8"?>
+<w:ftr xmlns:wpc="http://schemas.microsoft.com/office/word/2010/wordprocessingCanvas" xmlns:cx="http://schemas.microsoft.com/office/drawing/2014/chartex" xmlns:cx1="http://schemas.microsoft.com/office/drawing/2015/9/8/chartex" xmlns:cx2="http://schemas.microsoft.com/office/drawing/2015/10/21/chartex" xmlns:cx3="http://schemas.microsoft.com/office/drawing/2016/5/9/chartex" xmlns:cx4="http://schemas.microsoft.com/office/drawing/2016/5/10/chartex" xmlns:cx5="http://schemas.microsoft.com/office/drawing/2016/5/11/chartex" xmlns:cx6="http://schemas.microsoft.com/office/drawing/2016/5/12/chartex" xmlns:cx7="http://schemas.microsoft.com/office/drawing/2016/5/13/chartex" xmlns:cx8="http://schemas.microsoft.com/office/drawing/2016/5/14/chartex" xmlns:mc="http://schemas.openxmlformats.org/markup-compatibility/2006" xmlns:aink="http://schemas.microsoft.com/office/drawing/2016/ink" xmlns:am3d="http://schemas.microsoft.com/office/drawing/2017/model3d" xmlns:o="urn:schemas-microsoft-com:office:office" xmlns:r="http://schemas.openxmlformats.org/officeDocument/2006/relationships" xmlns:m="http://schemas.openxmlformats.org/officeDocument/2006/math" xmlns:v="urn:schemas-microsoft-com:vml" xmlns:wp14="http://schemas.microsoft.com/office/word/2010/wordprocessingDrawing" xmlns:wp="http://schemas.openxmlformats.org/drawingml/2006/wordprocessingDrawing" xmlns:w10="urn:schemas-microsoft-com:office:word" xmlns:w="http://schemas.openxmlformats.org/wordprocessingml/2006/main" xmlns:w14="http://schemas.microsoft.com/office/word/2010/wordml" xmlns:w15="http://schemas.microsoft.com/office/word/2012/wordml" xmlns:w16cid="http://schemas.microsoft.com/office/word/2016/wordml/cid" xmlns:w16se="http://schemas.microsoft.com/office/word/2015/wordml/symex" xmlns:wpg="http://schemas.microsoft.com/office/word/2010/wordprocessingGroup" xmlns:wpi="http://schemas.microsoft.com/office/word/2010/wordprocessingInk" xmlns:wne="http://schemas.microsoft.com/office/word/2006/wordml" xmlns:wps="http://schemas.microsoft.com/office/word/2010/wordprocessingShape" mc:Ignorable="w14 w15 w16se w16cid wp14">
+  <w:p>
+    <w:pPr>
+      <w:pStyle w:val="Footer"/>
+    </w:pPr>
+  </w:p>
+</w:ftr>
+</file>
+
+<file path=word/footer2.xml><?xml version="1.0" encoding="utf-8"?>
 <w:ftr xmlns:wpc="http://schemas.microsoft.com/office/word/2010/wordprocessingCanvas" xmlns:cx="http://schemas.microsoft.com/office/drawing/2014/chartex" xmlns:cx1="http://schemas.microsoft.com/office/drawing/2015/9/8/chartex" xmlns:cx2="http://schemas.microsoft.com/office/drawing/2015/10/21/chartex" xmlns:cx3="http://schemas.microsoft.com/office/drawing/2016/5/9/chartex" xmlns:cx4="http://schemas.microsoft.com/office/drawing/2016/5/10/chartex" xmlns:cx5="http://schemas.microsoft.com/office/drawing/2016/5/11/chartex" xmlns:cx6="http://schemas.microsoft.com/office/drawing/2016/5/12/chartex" xmlns:cx7="http://schemas.microsoft.com/office/drawing/2016/5/13/chartex" xmlns:cx8="http://schemas.microsoft.com/office/drawing/2016/5/14/chartex" xmlns:mc="http://schemas.openxmlformats.org/markup-compatibility/2006" xmlns:aink="http://schemas.microsoft.com/office/drawing/2016/ink" xmlns:am3d="http://schemas.microsoft.com/office/drawing/2017/model3d" xmlns:o="urn:schemas-microsoft-com:office:office" xmlns:r="http://schemas.openxmlformats.org/officeDocument/2006/relationships" xmlns:m="http://schemas.openxmlformats.org/officeDocument/2006/math" xmlns:v="urn:schemas-microsoft-com:vml" xmlns:wp14="http://schemas.microsoft.com/office/word/2010/wordprocessingDrawing" xmlns:wp="http://schemas.openxmlformats.org/drawingml/2006/wordprocessingDrawing" xmlns:w10="urn:schemas-microsoft-com:office:word" xmlns:w="http://schemas.openxmlformats.org/wordprocessingml/2006/main" xmlns:w14="http://schemas.microsoft.com/office/word/2010/wordml" xmlns:w15="http://schemas.microsoft.com/office/word/2012/wordml" xmlns:w16cid="http://schemas.microsoft.com/office/word/2016/wordml/cid" xmlns:w16se="http://schemas.microsoft.com/office/word/2015/wordml/symex" xmlns:wpg="http://schemas.microsoft.com/office/word/2010/wordprocessingGroup" xmlns:wpi="http://schemas.microsoft.com/office/word/2010/wordprocessingInk" xmlns:wne="http://schemas.microsoft.com/office/word/2006/wordml" xmlns:wps="http://schemas.microsoft.com/office/word/2010/wordprocessingShape" mc:Ignorable="w14 w15 w16se w16cid wp14">
   <w:sdt>
     <w:sdtPr>
@@ -1213,6 +1272,16 @@
 </w:ftr>
 </file>
 
+<file path=word/footer3.xml><?xml version="1.0" encoding="utf-8"?>
+<w:ftr xmlns:wpc="http://schemas.microsoft.com/office/word/2010/wordprocessingCanvas" xmlns:cx="http://schemas.microsoft.com/office/drawing/2014/chartex" xmlns:cx1="http://schemas.microsoft.com/office/drawing/2015/9/8/chartex" xmlns:cx2="http://schemas.microsoft.com/office/drawing/2015/10/21/chartex" xmlns:cx3="http://schemas.microsoft.com/office/drawing/2016/5/9/chartex" xmlns:cx4="http://schemas.microsoft.com/office/drawing/2016/5/10/chartex" xmlns:cx5="http://schemas.microsoft.com/office/drawing/2016/5/11/chartex" xmlns:cx6="http://schemas.microsoft.com/office/drawing/2016/5/12/chartex" xmlns:cx7="http://schemas.microsoft.com/office/drawing/2016/5/13/chartex" xmlns:cx8="http://schemas.microsoft.com/office/drawing/2016/5/14/chartex" xmlns:mc="http://schemas.openxmlformats.org/markup-compatibility/2006" xmlns:aink="http://schemas.microsoft.com/office/drawing/2016/ink" xmlns:am3d="http://schemas.microsoft.com/office/drawing/2017/model3d" xmlns:o="urn:schemas-microsoft-com:office:office" xmlns:r="http://schemas.openxmlformats.org/officeDocument/2006/relationships" xmlns:m="http://schemas.openxmlformats.org/officeDocument/2006/math" xmlns:v="urn:schemas-microsoft-com:vml" xmlns:wp14="http://schemas.microsoft.com/office/word/2010/wordprocessingDrawing" xmlns:wp="http://schemas.openxmlformats.org/drawingml/2006/wordprocessingDrawing" xmlns:w10="urn:schemas-microsoft-com:office:word" xmlns:w="http://schemas.openxmlformats.org/wordprocessingml/2006/main" xmlns:w14="http://schemas.microsoft.com/office/word/2010/wordml" xmlns:w15="http://schemas.microsoft.com/office/word/2012/wordml" xmlns:w16cid="http://schemas.microsoft.com/office/word/2016/wordml/cid" xmlns:w16se="http://schemas.microsoft.com/office/word/2015/wordml/symex" xmlns:wpg="http://schemas.microsoft.com/office/word/2010/wordprocessingGroup" xmlns:wpi="http://schemas.microsoft.com/office/word/2010/wordprocessingInk" xmlns:wne="http://schemas.microsoft.com/office/word/2006/wordml" xmlns:wps="http://schemas.microsoft.com/office/word/2010/wordprocessingShape" mc:Ignorable="w14 w15 w16se w16cid wp14">
+  <w:p>
+    <w:pPr>
+      <w:pStyle w:val="Footer"/>
+    </w:pPr>
+  </w:p>
+</w:ftr>
+</file>
+
 <file path=word/footnotes.xml><?xml version="1.0" encoding="utf-8"?>
 <w:footnotes xmlns:wpc="http://schemas.microsoft.com/office/word/2010/wordprocessingCanvas" xmlns:cx="http://schemas.microsoft.com/office/drawing/2014/chartex" xmlns:cx1="http://schemas.microsoft.com/office/drawing/2015/9/8/chartex" xmlns:cx2="http://schemas.microsoft.com/office/drawing/2015/10/21/chartex" xmlns:cx3="http://schemas.microsoft.com/office/drawing/2016/5/9/chartex" xmlns:cx4="http://schemas.microsoft.com/office/drawing/2016/5/10/chartex" xmlns:cx5="http://schemas.microsoft.com/office/drawing/2016/5/11/chartex" xmlns:cx6="http://schemas.microsoft.com/office/drawing/2016/5/12/chartex" xmlns:cx7="http://schemas.microsoft.com/office/drawing/2016/5/13/chartex" xmlns:cx8="http://schemas.microsoft.com/office/drawing/2016/5/14/chartex" xmlns:mc="http://schemas.openxmlformats.org/markup-compatibility/2006" xmlns:aink="http://schemas.microsoft.com/office/drawing/2016/ink" xmlns:am3d="http://schemas.microsoft.com/office/drawing/2017/model3d" xmlns:o="urn:schemas-microsoft-com:office:office" xmlns:r="http://schemas.openxmlformats.org/officeDocument/2006/relationships" xmlns:m="http://schemas.openxmlformats.org/officeDocument/2006/math" xmlns:v="urn:schemas-microsoft-com:vml" xmlns:wp14="http://schemas.microsoft.com/office/word/2010/wordprocessingDrawing" xmlns:wp="http://schemas.openxmlformats.org/drawingml/2006/wordprocessingDrawing" xmlns:w10="urn:schemas-microsoft-com:office:word" xmlns:w="http://schemas.openxmlformats.org/wordprocessingml/2006/main" xmlns:w14="http://schemas.microsoft.com/office/word/2010/wordml" xmlns:w15="http://schemas.microsoft.com/office/word/2012/wordml" xmlns:w16cid="http://schemas.microsoft.com/office/word/2016/wordml/cid" xmlns:w16se="http://schemas.microsoft.com/office/word/2015/wordml/symex" xmlns:wpg="http://schemas.microsoft.com/office/word/2010/wordprocessingGroup" xmlns:wpi="http://schemas.microsoft.com/office/word/2010/wordprocessingInk" xmlns:wne="http://schemas.microsoft.com/office/word/2006/wordml" xmlns:wps="http://schemas.microsoft.com/office/word/2010/wordprocessingShape" mc:Ignorable="w14 w15 w16se w16cid wp14">
   <w:footnote w:type="separator" w:id="-1">
@@ -1239,6 +1308,16 @@
 </file>
 
 <file path=word/header1.xml><?xml version="1.0" encoding="utf-8"?>
+<w:hdr xmlns:wpc="http://schemas.microsoft.com/office/word/2010/wordprocessingCanvas" xmlns:cx="http://schemas.microsoft.com/office/drawing/2014/chartex" xmlns:cx1="http://schemas.microsoft.com/office/drawing/2015/9/8/chartex" xmlns:cx2="http://schemas.microsoft.com/office/drawing/2015/10/21/chartex" xmlns:cx3="http://schemas.microsoft.com/office/drawing/2016/5/9/chartex" xmlns:cx4="http://schemas.microsoft.com/office/drawing/2016/5/10/chartex" xmlns:cx5="http://schemas.microsoft.com/office/drawing/2016/5/11/chartex" xmlns:cx6="http://schemas.microsoft.com/office/drawing/2016/5/12/chartex" xmlns:cx7="http://schemas.microsoft.com/office/drawing/2016/5/13/chartex" xmlns:cx8="http://schemas.microsoft.com/office/drawing/2016/5/14/chartex" xmlns:mc="http://schemas.openxmlformats.org/markup-compatibility/2006" xmlns:aink="http://schemas.microsoft.com/office/drawing/2016/ink" xmlns:am3d="http://schemas.microsoft.com/office/drawing/2017/model3d" xmlns:o="urn:schemas-microsoft-com:office:office" xmlns:r="http://schemas.openxmlformats.org/officeDocument/2006/relationships" xmlns:m="http://schemas.openxmlformats.org/officeDocument/2006/math" xmlns:v="urn:schemas-microsoft-com:vml" xmlns:wp14="http://schemas.microsoft.com/office/word/2010/wordprocessingDrawing" xmlns:wp="http://schemas.openxmlformats.org/drawingml/2006/wordprocessingDrawing" xmlns:w10="urn:schemas-microsoft-com:office:word" xmlns:w="http://schemas.openxmlformats.org/wordprocessingml/2006/main" xmlns:w14="http://schemas.microsoft.com/office/word/2010/wordml" xmlns:w15="http://schemas.microsoft.com/office/word/2012/wordml" xmlns:w16cid="http://schemas.microsoft.com/office/word/2016/wordml/cid" xmlns:w16se="http://schemas.microsoft.com/office/word/2015/wordml/symex" xmlns:wpg="http://schemas.microsoft.com/office/word/2010/wordprocessingGroup" xmlns:wpi="http://schemas.microsoft.com/office/word/2010/wordprocessingInk" xmlns:wne="http://schemas.microsoft.com/office/word/2006/wordml" xmlns:wps="http://schemas.microsoft.com/office/word/2010/wordprocessingShape" mc:Ignorable="w14 w15 w16se w16cid wp14">
+  <w:p>
+    <w:pPr>
+      <w:pStyle w:val="Header"/>
+    </w:pPr>
+  </w:p>
+</w:hdr>
+</file>
+
+<file path=word/header2.xml><?xml version="1.0" encoding="utf-8"?>
 <w:hdr xmlns:wpc="http://schemas.microsoft.com/office/word/2010/wordprocessingCanvas" xmlns:cx="http://schemas.microsoft.com/office/drawing/2014/chartex" xmlns:cx1="http://schemas.microsoft.com/office/drawing/2015/9/8/chartex" xmlns:cx2="http://schemas.microsoft.com/office/drawing/2015/10/21/chartex" xmlns:cx3="http://schemas.microsoft.com/office/drawing/2016/5/9/chartex" xmlns:cx4="http://schemas.microsoft.com/office/drawing/2016/5/10/chartex" xmlns:cx5="http://schemas.microsoft.com/office/drawing/2016/5/11/chartex" xmlns:cx6="http://schemas.microsoft.com/office/drawing/2016/5/12/chartex" xmlns:cx7="http://schemas.microsoft.com/office/drawing/2016/5/13/chartex" xmlns:cx8="http://schemas.microsoft.com/office/drawing/2016/5/14/chartex" xmlns:mc="http://schemas.openxmlformats.org/markup-compatibility/2006" xmlns:aink="http://schemas.microsoft.com/office/drawing/2016/ink" xmlns:am3d="http://schemas.microsoft.com/office/drawing/2017/model3d" xmlns:o="urn:schemas-microsoft-com:office:office" xmlns:r="http://schemas.openxmlformats.org/officeDocument/2006/relationships" xmlns:m="http://schemas.openxmlformats.org/officeDocument/2006/math" xmlns:v="urn:schemas-microsoft-com:vml" xmlns:wp14="http://schemas.microsoft.com/office/word/2010/wordprocessingDrawing" xmlns:wp="http://schemas.openxmlformats.org/drawingml/2006/wordprocessingDrawing" xmlns:w10="urn:schemas-microsoft-com:office:word" xmlns:w="http://schemas.openxmlformats.org/wordprocessingml/2006/main" xmlns:w14="http://schemas.microsoft.com/office/word/2010/wordml" xmlns:w15="http://schemas.microsoft.com/office/word/2012/wordml" xmlns:w16cid="http://schemas.microsoft.com/office/word/2016/wordml/cid" xmlns:w16se="http://schemas.microsoft.com/office/word/2015/wordml/symex" xmlns:wpg="http://schemas.microsoft.com/office/word/2010/wordprocessingGroup" xmlns:wpi="http://schemas.microsoft.com/office/word/2010/wordprocessingInk" xmlns:wne="http://schemas.microsoft.com/office/word/2006/wordml" xmlns:wps="http://schemas.microsoft.com/office/word/2010/wordprocessingShape" mc:Ignorable="w14 w15 w16se w16cid wp14">
   <w:p>
     <w:pPr>
@@ -1429,7 +1508,7 @@
         <w:sz w:val="24"/>
         <w:szCs w:val="24"/>
       </w:rPr>
-      <w:t xml:space="preserve">Deliverable 0: </w:t>
+      <w:t xml:space="preserve">Deliverable </w:t>
     </w:r>
     <w:r>
       <w:rPr>
@@ -1439,9 +1518,41 @@
         <w:sz w:val="24"/>
         <w:szCs w:val="24"/>
       </w:rPr>
+      <w:t>1</w:t>
+    </w:r>
+    <w:bookmarkStart w:id="1" w:name="_GoBack"/>
+    <w:bookmarkEnd w:id="1"/>
+    <w:r>
+      <w:rPr>
+        <w:rFonts w:ascii="Arial Nova" w:eastAsia="Arial Nova" w:hAnsi="Arial Nova" w:cs="Arial Nova"/>
+        <w:b/>
+        <w:color w:val="214221"/>
+        <w:sz w:val="24"/>
+        <w:szCs w:val="24"/>
+      </w:rPr>
+      <w:t xml:space="preserve">: </w:t>
+    </w:r>
+    <w:r>
+      <w:rPr>
+        <w:rFonts w:ascii="Arial Nova" w:eastAsia="Arial Nova" w:hAnsi="Arial Nova" w:cs="Arial Nova"/>
+        <w:b/>
+        <w:color w:val="214221"/>
+        <w:sz w:val="24"/>
+        <w:szCs w:val="24"/>
+      </w:rPr>
       <w:t>Project Description</w:t>
     </w:r>
   </w:p>
+  <w:p>
+    <w:pPr>
+      <w:pStyle w:val="Header"/>
+    </w:pPr>
+  </w:p>
+</w:hdr>
+</file>
+
+<file path=word/header3.xml><?xml version="1.0" encoding="utf-8"?>
+<w:hdr xmlns:wpc="http://schemas.microsoft.com/office/word/2010/wordprocessingCanvas" xmlns:cx="http://schemas.microsoft.com/office/drawing/2014/chartex" xmlns:cx1="http://schemas.microsoft.com/office/drawing/2015/9/8/chartex" xmlns:cx2="http://schemas.microsoft.com/office/drawing/2015/10/21/chartex" xmlns:cx3="http://schemas.microsoft.com/office/drawing/2016/5/9/chartex" xmlns:cx4="http://schemas.microsoft.com/office/drawing/2016/5/10/chartex" xmlns:cx5="http://schemas.microsoft.com/office/drawing/2016/5/11/chartex" xmlns:cx6="http://schemas.microsoft.com/office/drawing/2016/5/12/chartex" xmlns:cx7="http://schemas.microsoft.com/office/drawing/2016/5/13/chartex" xmlns:cx8="http://schemas.microsoft.com/office/drawing/2016/5/14/chartex" xmlns:mc="http://schemas.openxmlformats.org/markup-compatibility/2006" xmlns:aink="http://schemas.microsoft.com/office/drawing/2016/ink" xmlns:am3d="http://schemas.microsoft.com/office/drawing/2017/model3d" xmlns:o="urn:schemas-microsoft-com:office:office" xmlns:r="http://schemas.openxmlformats.org/officeDocument/2006/relationships" xmlns:m="http://schemas.openxmlformats.org/officeDocument/2006/math" xmlns:v="urn:schemas-microsoft-com:vml" xmlns:wp14="http://schemas.microsoft.com/office/word/2010/wordprocessingDrawing" xmlns:wp="http://schemas.openxmlformats.org/drawingml/2006/wordprocessingDrawing" xmlns:w10="urn:schemas-microsoft-com:office:word" xmlns:w="http://schemas.openxmlformats.org/wordprocessingml/2006/main" xmlns:w14="http://schemas.microsoft.com/office/word/2010/wordml" xmlns:w15="http://schemas.microsoft.com/office/word/2012/wordml" xmlns:w16cid="http://schemas.microsoft.com/office/word/2016/wordml/cid" xmlns:w16se="http://schemas.microsoft.com/office/word/2015/wordml/symex" xmlns:wpg="http://schemas.microsoft.com/office/word/2010/wordprocessingGroup" xmlns:wpi="http://schemas.microsoft.com/office/word/2010/wordprocessingInk" xmlns:wne="http://schemas.microsoft.com/office/word/2006/wordml" xmlns:wps="http://schemas.microsoft.com/office/word/2010/wordprocessingShape" mc:Ignorable="w14 w15 w16se w16cid wp14">
   <w:p>
     <w:pPr>
       <w:pStyle w:val="Header"/>
@@ -2045,6 +2156,7 @@
     <w:lsdException w:name="HTML Sample" w:semiHidden="1" w:unhideWhenUsed="1"/>
     <w:lsdException w:name="HTML Typewriter" w:semiHidden="1" w:unhideWhenUsed="1"/>
     <w:lsdException w:name="HTML Variable" w:semiHidden="1" w:unhideWhenUsed="1"/>
+    <w:lsdException w:name="Normal Table" w:semiHidden="1" w:unhideWhenUsed="1"/>
     <w:lsdException w:name="annotation subject" w:semiHidden="1" w:unhideWhenUsed="1"/>
     <w:lsdException w:name="No List" w:semiHidden="1" w:unhideWhenUsed="1"/>
     <w:lsdException w:name="Outline List 1" w:semiHidden="1" w:unhideWhenUsed="1"/>
@@ -2091,8 +2203,10 @@
     <w:lsdException w:name="Table Subtle 2" w:semiHidden="1" w:unhideWhenUsed="1"/>
     <w:lsdException w:name="Table Web 1" w:semiHidden="1" w:unhideWhenUsed="1"/>
     <w:lsdException w:name="Table Web 2" w:semiHidden="1" w:unhideWhenUsed="1"/>
+    <w:lsdException w:name="Table Web 3" w:semiHidden="1" w:unhideWhenUsed="1"/>
     <w:lsdException w:name="Balloon Text" w:semiHidden="1" w:unhideWhenUsed="1"/>
     <w:lsdException w:name="Table Grid" w:uiPriority="39"/>
+    <w:lsdException w:name="Table Theme" w:semiHidden="1" w:unhideWhenUsed="1"/>
     <w:lsdException w:name="Placeholder Text" w:semiHidden="1"/>
     <w:lsdException w:name="No Spacing" w:uiPriority="1" w:qFormat="1"/>
     <w:lsdException w:name="Light Shading" w:uiPriority="60"/>

</xml_diff>